<commit_message>
Agregado al algoritmo en N-2
</commit_message>
<xml_diff>
--- a/Plantilla de Resolución de Problemas N-2.docx
+++ b/Plantilla de Resolución de Problemas N-2.docx
@@ -4434,8 +4434,6 @@
         </w:rPr>
         <w:t xml:space="preserve"> como real</w:t>
       </w:r>
-      <w:bookmarkStart w:id="0" w:name="_GoBack"/>
-      <w:bookmarkEnd w:id="0"/>
     </w:p>
     <w:p>
       <w:pPr>
@@ -4529,15 +4527,7 @@
           <w:color w:val="434341"/>
           <w:shd w:val="clear" w:color="auto" w:fill="FFFFFF"/>
         </w:rPr>
-        <w:t>0,0419350</w:t>
-      </w:r>
-      <w:r>
-        <w:rPr>
-          <w:rFonts w:ascii="Arial" w:hAnsi="Arial" w:cs="Arial"/>
-          <w:color w:val="434341"/>
-          <w:shd w:val="clear" w:color="auto" w:fill="FFFFFF"/>
-        </w:rPr>
-        <w:t>=</w:t>
+        <w:t>0,0419350=</w:t>
       </w:r>
       <w:proofErr w:type="gramStart"/>
       <w:r>
@@ -4546,15 +4536,7 @@
           <w:color w:val="00B050"/>
           <w:shd w:val="clear" w:color="auto" w:fill="FFFFFF"/>
         </w:rPr>
-        <w:t>0,042</w:t>
-      </w:r>
-      <w:r>
-        <w:rPr>
-          <w:rFonts w:ascii="Arial" w:hAnsi="Arial" w:cs="Arial"/>
-          <w:color w:val="00B050"/>
-          <w:shd w:val="clear" w:color="auto" w:fill="FFFFFF"/>
-        </w:rPr>
-        <w:t> </w:t>
+        <w:t>0,042 </w:t>
       </w:r>
       <w:r>
         <w:rPr>
@@ -4785,14 +4767,462 @@
           <w:sz w:val="28"/>
         </w:rPr>
       </w:pPr>
+      <w:r>
+        <w:rPr>
+          <w:sz w:val="28"/>
+        </w:rPr>
+        <w:t>Pseudocódigo:</w:t>
+      </w:r>
     </w:p>
     <w:p>
       <w:pPr>
+        <w:pBdr>
+          <w:top w:val="single" w:sz="4" w:space="1" w:color="auto"/>
+          <w:left w:val="single" w:sz="4" w:space="4" w:color="auto"/>
+          <w:bottom w:val="single" w:sz="4" w:space="1" w:color="auto"/>
+          <w:right w:val="single" w:sz="4" w:space="4" w:color="auto"/>
+        </w:pBdr>
+        <w:spacing w:after="0" w:line="240" w:lineRule="auto"/>
+        <w:rPr>
+          <w:sz w:val="28"/>
+        </w:rPr>
+      </w:pPr>
+      <w:r>
+        <w:rPr>
+          <w:sz w:val="28"/>
+        </w:rPr>
+        <w:t xml:space="preserve">Algoritmo </w:t>
+      </w:r>
+      <w:proofErr w:type="spellStart"/>
+      <w:r>
+        <w:rPr>
+          <w:sz w:val="28"/>
+        </w:rPr>
+        <w:t>TipoCambioPesosADolar</w:t>
+      </w:r>
+      <w:proofErr w:type="spellEnd"/>
+    </w:p>
+    <w:p>
+      <w:pPr>
+        <w:pBdr>
+          <w:top w:val="single" w:sz="4" w:space="1" w:color="auto"/>
+          <w:left w:val="single" w:sz="4" w:space="4" w:color="auto"/>
+          <w:bottom w:val="single" w:sz="4" w:space="1" w:color="auto"/>
+          <w:right w:val="single" w:sz="4" w:space="4" w:color="auto"/>
+        </w:pBdr>
+        <w:spacing w:after="0" w:line="240" w:lineRule="auto"/>
+        <w:rPr>
+          <w:sz w:val="28"/>
+        </w:rPr>
+      </w:pPr>
+      <w:r>
+        <w:rPr>
+          <w:sz w:val="28"/>
+        </w:rPr>
+        <w:tab/>
+        <w:t>//Definir Variables</w:t>
+      </w:r>
+    </w:p>
+    <w:p>
+      <w:pPr>
+        <w:pBdr>
+          <w:top w:val="single" w:sz="4" w:space="1" w:color="auto"/>
+          <w:left w:val="single" w:sz="4" w:space="4" w:color="auto"/>
+          <w:bottom w:val="single" w:sz="4" w:space="1" w:color="auto"/>
+          <w:right w:val="single" w:sz="4" w:space="4" w:color="auto"/>
+        </w:pBdr>
+        <w:spacing w:after="0" w:line="240" w:lineRule="auto"/>
+        <w:rPr>
+          <w:sz w:val="28"/>
+        </w:rPr>
+      </w:pPr>
+      <w:r>
+        <w:rPr>
+          <w:sz w:val="28"/>
+        </w:rPr>
+        <w:tab/>
+        <w:t xml:space="preserve">Definir </w:t>
+      </w:r>
+      <w:proofErr w:type="spellStart"/>
+      <w:r>
+        <w:rPr>
+          <w:sz w:val="28"/>
+        </w:rPr>
+        <w:t>cantPesos</w:t>
+      </w:r>
+      <w:proofErr w:type="spellEnd"/>
+      <w:r>
+        <w:rPr>
+          <w:sz w:val="28"/>
+        </w:rPr>
+        <w:t xml:space="preserve">, </w:t>
+      </w:r>
+      <w:proofErr w:type="spellStart"/>
+      <w:r>
+        <w:rPr>
+          <w:sz w:val="28"/>
+        </w:rPr>
+        <w:t>tipoCambio</w:t>
+      </w:r>
+      <w:proofErr w:type="spellEnd"/>
+      <w:r>
+        <w:rPr>
+          <w:sz w:val="28"/>
+        </w:rPr>
+        <w:t xml:space="preserve">, </w:t>
+      </w:r>
+      <w:proofErr w:type="spellStart"/>
+      <w:r>
+        <w:rPr>
+          <w:sz w:val="28"/>
+        </w:rPr>
+        <w:t>cantDolar</w:t>
+      </w:r>
+      <w:proofErr w:type="spellEnd"/>
+      <w:r>
+        <w:rPr>
+          <w:sz w:val="28"/>
+        </w:rPr>
+        <w:t xml:space="preserve"> como real</w:t>
+      </w:r>
+    </w:p>
+    <w:p>
+      <w:pPr>
+        <w:pBdr>
+          <w:top w:val="single" w:sz="4" w:space="1" w:color="auto"/>
+          <w:left w:val="single" w:sz="4" w:space="4" w:color="auto"/>
+          <w:bottom w:val="single" w:sz="4" w:space="1" w:color="auto"/>
+          <w:right w:val="single" w:sz="4" w:space="4" w:color="auto"/>
+        </w:pBdr>
+        <w:spacing w:after="0" w:line="240" w:lineRule="auto"/>
+        <w:rPr>
+          <w:sz w:val="28"/>
+        </w:rPr>
+      </w:pPr>
+      <w:r>
+        <w:rPr>
+          <w:sz w:val="28"/>
+        </w:rPr>
+        <w:tab/>
+        <w:t>//Datos de Entrada</w:t>
+      </w:r>
+    </w:p>
+    <w:p>
+      <w:pPr>
+        <w:pBdr>
+          <w:top w:val="single" w:sz="4" w:space="1" w:color="auto"/>
+          <w:left w:val="single" w:sz="4" w:space="4" w:color="auto"/>
+          <w:bottom w:val="single" w:sz="4" w:space="1" w:color="auto"/>
+          <w:right w:val="single" w:sz="4" w:space="4" w:color="auto"/>
+        </w:pBdr>
+        <w:spacing w:after="0" w:line="240" w:lineRule="auto"/>
+        <w:rPr>
+          <w:sz w:val="28"/>
+        </w:rPr>
+      </w:pPr>
+      <w:r>
+        <w:rPr>
+          <w:sz w:val="28"/>
+        </w:rPr>
+        <w:tab/>
+        <w:t>Escribir "Ingrese l</w:t>
+      </w:r>
+      <w:r>
+        <w:rPr>
+          <w:sz w:val="28"/>
+        </w:rPr>
+        <w:t>a Cantidad de Pesos que Tiene:"</w:t>
+      </w:r>
+    </w:p>
+    <w:p>
+      <w:pPr>
+        <w:pBdr>
+          <w:top w:val="single" w:sz="4" w:space="1" w:color="auto"/>
+          <w:left w:val="single" w:sz="4" w:space="4" w:color="auto"/>
+          <w:bottom w:val="single" w:sz="4" w:space="1" w:color="auto"/>
+          <w:right w:val="single" w:sz="4" w:space="4" w:color="auto"/>
+        </w:pBdr>
+        <w:spacing w:after="0" w:line="240" w:lineRule="auto"/>
+        <w:rPr>
+          <w:sz w:val="28"/>
+        </w:rPr>
+      </w:pPr>
+      <w:r>
+        <w:rPr>
+          <w:sz w:val="28"/>
+        </w:rPr>
+        <w:tab/>
+        <w:t xml:space="preserve">Leer </w:t>
+      </w:r>
+      <w:proofErr w:type="spellStart"/>
+      <w:r>
+        <w:rPr>
+          <w:sz w:val="28"/>
+        </w:rPr>
+        <w:t>cantPesos</w:t>
+      </w:r>
+      <w:proofErr w:type="spellEnd"/>
+    </w:p>
+    <w:p>
+      <w:pPr>
+        <w:pBdr>
+          <w:top w:val="single" w:sz="4" w:space="1" w:color="auto"/>
+          <w:left w:val="single" w:sz="4" w:space="4" w:color="auto"/>
+          <w:bottom w:val="single" w:sz="4" w:space="1" w:color="auto"/>
+          <w:right w:val="single" w:sz="4" w:space="4" w:color="auto"/>
+        </w:pBdr>
+        <w:spacing w:after="0" w:line="240" w:lineRule="auto"/>
+        <w:rPr>
+          <w:sz w:val="28"/>
+        </w:rPr>
+      </w:pPr>
+      <w:r>
+        <w:rPr>
+          <w:sz w:val="28"/>
+        </w:rPr>
+        <w:tab/>
+        <w:t>Escribir "Ingrese el Tipo de Cambio:"</w:t>
+      </w:r>
+    </w:p>
+    <w:p>
+      <w:pPr>
+        <w:pBdr>
+          <w:top w:val="single" w:sz="4" w:space="1" w:color="auto"/>
+          <w:left w:val="single" w:sz="4" w:space="4" w:color="auto"/>
+          <w:bottom w:val="single" w:sz="4" w:space="1" w:color="auto"/>
+          <w:right w:val="single" w:sz="4" w:space="4" w:color="auto"/>
+        </w:pBdr>
+        <w:spacing w:after="0" w:line="240" w:lineRule="auto"/>
+        <w:rPr>
+          <w:sz w:val="28"/>
+        </w:rPr>
+      </w:pPr>
+      <w:r>
+        <w:rPr>
+          <w:sz w:val="28"/>
+        </w:rPr>
+        <w:tab/>
+        <w:t xml:space="preserve">Leer </w:t>
+      </w:r>
+      <w:proofErr w:type="spellStart"/>
+      <w:r>
+        <w:rPr>
+          <w:sz w:val="28"/>
+        </w:rPr>
+        <w:t>tipoCambio</w:t>
+      </w:r>
+      <w:proofErr w:type="spellEnd"/>
+      <w:r>
+        <w:rPr>
+          <w:sz w:val="28"/>
+        </w:rPr>
+        <w:tab/>
+      </w:r>
+    </w:p>
+    <w:p>
+      <w:pPr>
+        <w:pBdr>
+          <w:top w:val="single" w:sz="4" w:space="1" w:color="auto"/>
+          <w:left w:val="single" w:sz="4" w:space="4" w:color="auto"/>
+          <w:bottom w:val="single" w:sz="4" w:space="1" w:color="auto"/>
+          <w:right w:val="single" w:sz="4" w:space="4" w:color="auto"/>
+        </w:pBdr>
+        <w:spacing w:after="0" w:line="240" w:lineRule="auto"/>
+        <w:rPr>
+          <w:sz w:val="28"/>
+        </w:rPr>
+      </w:pPr>
+      <w:r>
+        <w:rPr>
+          <w:sz w:val="28"/>
+        </w:rPr>
+        <w:tab/>
+        <w:t>//Proceso</w:t>
+      </w:r>
+    </w:p>
+    <w:p>
+      <w:pPr>
+        <w:pBdr>
+          <w:top w:val="single" w:sz="4" w:space="1" w:color="auto"/>
+          <w:left w:val="single" w:sz="4" w:space="4" w:color="auto"/>
+          <w:bottom w:val="single" w:sz="4" w:space="1" w:color="auto"/>
+          <w:right w:val="single" w:sz="4" w:space="4" w:color="auto"/>
+        </w:pBdr>
+        <w:spacing w:after="0" w:line="240" w:lineRule="auto"/>
+        <w:rPr>
+          <w:sz w:val="28"/>
+        </w:rPr>
+      </w:pPr>
+      <w:r>
+        <w:rPr>
+          <w:sz w:val="28"/>
+        </w:rPr>
+        <w:tab/>
+      </w:r>
+      <w:proofErr w:type="spellStart"/>
+      <w:proofErr w:type="gramStart"/>
+      <w:r>
+        <w:rPr>
+          <w:sz w:val="28"/>
+        </w:rPr>
+        <w:t>ca</w:t>
+      </w:r>
+      <w:r>
+        <w:rPr>
+          <w:sz w:val="28"/>
+        </w:rPr>
+        <w:t>ntDolar</w:t>
+      </w:r>
+      <w:proofErr w:type="spellEnd"/>
+      <w:proofErr w:type="gramEnd"/>
+      <w:r>
+        <w:rPr>
+          <w:sz w:val="28"/>
+        </w:rPr>
+        <w:t>&lt;-(</w:t>
+      </w:r>
+      <w:proofErr w:type="spellStart"/>
+      <w:r>
+        <w:rPr>
+          <w:sz w:val="28"/>
+        </w:rPr>
+        <w:t>cantPesos</w:t>
+      </w:r>
+      <w:proofErr w:type="spellEnd"/>
+      <w:r>
+        <w:rPr>
+          <w:sz w:val="28"/>
+        </w:rPr>
+        <w:t>*</w:t>
+      </w:r>
+      <w:proofErr w:type="spellStart"/>
+      <w:r>
+        <w:rPr>
+          <w:sz w:val="28"/>
+        </w:rPr>
+        <w:t>tipoCambio</w:t>
+      </w:r>
+      <w:proofErr w:type="spellEnd"/>
+      <w:r>
+        <w:rPr>
+          <w:sz w:val="28"/>
+        </w:rPr>
+        <w:t>)</w:t>
+      </w:r>
+    </w:p>
+    <w:p>
+      <w:pPr>
+        <w:pBdr>
+          <w:top w:val="single" w:sz="4" w:space="1" w:color="auto"/>
+          <w:left w:val="single" w:sz="4" w:space="4" w:color="auto"/>
+          <w:bottom w:val="single" w:sz="4" w:space="1" w:color="auto"/>
+          <w:right w:val="single" w:sz="4" w:space="4" w:color="auto"/>
+        </w:pBdr>
+        <w:spacing w:after="0" w:line="240" w:lineRule="auto"/>
+        <w:rPr>
+          <w:sz w:val="28"/>
+        </w:rPr>
+      </w:pPr>
+      <w:r>
+        <w:rPr>
+          <w:sz w:val="28"/>
+        </w:rPr>
+        <w:tab/>
+        <w:t>//Datos de Salida</w:t>
+      </w:r>
+    </w:p>
+    <w:p>
+      <w:pPr>
+        <w:pBdr>
+          <w:top w:val="single" w:sz="4" w:space="1" w:color="auto"/>
+          <w:left w:val="single" w:sz="4" w:space="4" w:color="auto"/>
+          <w:bottom w:val="single" w:sz="4" w:space="1" w:color="auto"/>
+          <w:right w:val="single" w:sz="4" w:space="4" w:color="auto"/>
+        </w:pBdr>
+        <w:spacing w:after="0" w:line="240" w:lineRule="auto"/>
+        <w:rPr>
+          <w:sz w:val="28"/>
+        </w:rPr>
+      </w:pPr>
+      <w:r>
+        <w:rPr>
+          <w:sz w:val="28"/>
+        </w:rPr>
+        <w:tab/>
+        <w:t>Escribir "El monto a obte</w:t>
+      </w:r>
+      <w:r>
+        <w:rPr>
+          <w:sz w:val="28"/>
+        </w:rPr>
+        <w:t xml:space="preserve">ner es:", </w:t>
+      </w:r>
+      <w:proofErr w:type="spellStart"/>
+      <w:r>
+        <w:rPr>
+          <w:sz w:val="28"/>
+        </w:rPr>
+        <w:t>cantDolar</w:t>
+      </w:r>
+      <w:proofErr w:type="spellEnd"/>
+      <w:r>
+        <w:rPr>
+          <w:sz w:val="28"/>
+        </w:rPr>
+        <w:t xml:space="preserve">, " </w:t>
+      </w:r>
+      <w:proofErr w:type="spellStart"/>
+      <w:r>
+        <w:rPr>
+          <w:sz w:val="28"/>
+        </w:rPr>
+        <w:t>Dolares</w:t>
+      </w:r>
+      <w:proofErr w:type="spellEnd"/>
+      <w:r>
+        <w:rPr>
+          <w:sz w:val="28"/>
+        </w:rPr>
+        <w:t>"</w:t>
+      </w:r>
+      <w:r>
+        <w:rPr>
+          <w:sz w:val="28"/>
+        </w:rPr>
+        <w:tab/>
+      </w:r>
+    </w:p>
+    <w:p>
+      <w:pPr>
+        <w:pBdr>
+          <w:top w:val="single" w:sz="4" w:space="1" w:color="auto"/>
+          <w:left w:val="single" w:sz="4" w:space="4" w:color="auto"/>
+          <w:bottom w:val="single" w:sz="4" w:space="1" w:color="auto"/>
+          <w:right w:val="single" w:sz="4" w:space="4" w:color="auto"/>
+        </w:pBdr>
+        <w:spacing w:after="0" w:line="240" w:lineRule="auto"/>
+        <w:rPr>
+          <w:sz w:val="28"/>
+        </w:rPr>
+      </w:pPr>
+      <w:proofErr w:type="spellStart"/>
+      <w:r>
+        <w:rPr>
+          <w:sz w:val="28"/>
+        </w:rPr>
+        <w:t>FinAlgoritmo</w:t>
+      </w:r>
+      <w:proofErr w:type="spellEnd"/>
+    </w:p>
+    <w:p>
+      <w:pPr>
         <w:spacing w:after="0"/>
         <w:rPr>
           <w:sz w:val="28"/>
         </w:rPr>
       </w:pPr>
+      <w:bookmarkStart w:id="0" w:name="_GoBack"/>
+      <w:bookmarkEnd w:id="0"/>
     </w:p>
     <w:p>
       <w:pPr>
@@ -4843,6 +5273,7 @@
           <w:b/>
           <w:sz w:val="28"/>
         </w:rPr>
+        <w:lastRenderedPageBreak/>
         <w:t>Documentación</w:t>
       </w:r>
     </w:p>
@@ -5824,7 +6255,7 @@
 </file>
 
 <file path=customXml/itemProps2.xml><?xml version="1.0" encoding="utf-8"?>
-<ds:datastoreItem xmlns:ds="http://schemas.openxmlformats.org/officeDocument/2006/customXml" ds:itemID="{5ABD9769-6C7A-4F23-BE5F-DCA0E58EDD12}">
+<ds:datastoreItem xmlns:ds="http://schemas.openxmlformats.org/officeDocument/2006/customXml" ds:itemID="{4393CEA2-849E-4A1F-932C-E034669B4E14}">
   <ds:schemaRefs>
     <ds:schemaRef ds:uri="http://schemas.openxmlformats.org/officeDocument/2006/bibliography"/>
   </ds:schemaRefs>

</xml_diff>